<commit_message>
stego 14 mar class summary ups
</commit_message>
<xml_diff>
--- a/selected_topics/Selected Topics Class Summaries.docx
+++ b/selected_topics/Selected Topics Class Summaries.docx
@@ -30,15 +30,7 @@
     </w:p>
     <w:p>
       <w:r>
-        <w:t xml:space="preserve">Digital Forensics is regarding all the possible actions describing manipulation of multimedia digital objects. In the field, there are very </w:t>
-      </w:r>
-      <w:proofErr w:type="spellStart"/>
-      <w:r>
-        <w:t>very</w:t>
-      </w:r>
-      <w:proofErr w:type="spellEnd"/>
-      <w:r>
-        <w:t xml:space="preserve"> specific specializations.</w:t>
+        <w:t>Digital Forensics is regarding all the possible actions describing manipulation of multimedia digital objects. In the field, there are very very specific specializations.</w:t>
       </w:r>
     </w:p>
     <w:p>
@@ -51,23 +43,7 @@
     </w:p>
     <w:p>
       <w:r>
-        <w:t>Active is considered requiring some sort of altering or manipulation of the digital media (</w:t>
-      </w:r>
-      <w:proofErr w:type="spellStart"/>
-      <w:r>
-        <w:t>i.e</w:t>
-      </w:r>
-      <w:proofErr w:type="spellEnd"/>
-      <w:r>
-        <w:t xml:space="preserve">: cryptography, </w:t>
-      </w:r>
-      <w:proofErr w:type="spellStart"/>
-      <w:r>
-        <w:t>etc</w:t>
-      </w:r>
-      <w:proofErr w:type="spellEnd"/>
-      <w:r>
-        <w:t>) and you require an entire cryptographic structure. Watermarking would fall under the active method, and can be thought of as fragile or robust, depending on whether compression affects the watermark)</w:t>
+        <w:t>Active is considered requiring some sort of altering or manipulation of the digital media (i.e: cryptography, etc) and you require an entire cryptographic structure. Watermarking would fall under the active method, and can be thought of as fragile or robust, depending on whether compression affects the watermark)</w:t>
       </w:r>
     </w:p>
     <w:p>
@@ -98,49 +74,17 @@
     </w:p>
     <w:p>
       <w:r>
-        <w:t xml:space="preserve">1. In-camera fingerprints (this would be your lens imperfections, </w:t>
-      </w:r>
-      <w:proofErr w:type="spellStart"/>
-      <w:r>
-        <w:t>etc</w:t>
-      </w:r>
-      <w:proofErr w:type="spellEnd"/>
-      <w:r>
-        <w:t>)</w:t>
-      </w:r>
-    </w:p>
-    <w:p>
-      <w:r>
-        <w:t xml:space="preserve">2. Out-camera fingerprints (this would be your post-processing signature, </w:t>
-      </w:r>
-      <w:proofErr w:type="spellStart"/>
-      <w:r>
-        <w:t>etc</w:t>
-      </w:r>
-      <w:proofErr w:type="spellEnd"/>
-      <w:r>
-        <w:t>)</w:t>
-      </w:r>
-    </w:p>
-    <w:p>
-      <w:r>
-        <w:t xml:space="preserve">3. Geometric (scene) fingerprints (this would be the physical environment, lighting, shadows, reflections, </w:t>
-      </w:r>
-      <w:proofErr w:type="spellStart"/>
-      <w:r>
-        <w:t>abberations</w:t>
-      </w:r>
-      <w:proofErr w:type="spellEnd"/>
-      <w:r>
-        <w:t xml:space="preserve">, </w:t>
-      </w:r>
-      <w:proofErr w:type="spellStart"/>
-      <w:r>
-        <w:t>etc</w:t>
-      </w:r>
-      <w:proofErr w:type="spellEnd"/>
-      <w:r>
-        <w:t>)</w:t>
+        <w:t>1. In-camera fingerprints (this would be your lens imperfections, etc)</w:t>
+      </w:r>
+    </w:p>
+    <w:p>
+      <w:r>
+        <w:t>2. Out-camera fingerprints (this would be your post-processing signature, etc)</w:t>
+      </w:r>
+    </w:p>
+    <w:p>
+      <w:r>
+        <w:t>3. Geometric (scene) fingerprints (this would be the physical environment, lighting, shadows, reflections, abberations, etc)</w:t>
       </w:r>
     </w:p>
     <w:p>
@@ -184,13 +128,8 @@
     </w:p>
     <w:p>
       <w:r>
-        <w:t>5. interpolation/</w:t>
-      </w:r>
-      <w:proofErr w:type="spellStart"/>
-      <w:r>
-        <w:t>demosaiking</w:t>
-      </w:r>
-      <w:proofErr w:type="spellEnd"/>
+        <w:t>5. interpolation/demosaiking</w:t>
+      </w:r>
     </w:p>
     <w:p>
       <w:r>
@@ -297,23 +236,7 @@
         <w:t xml:space="preserve"> (this performs o</w:t>
       </w:r>
       <w:r>
-        <w:t>ne to one transformations of the data WITHOUT LOSS, in order to make things easier during compression (</w:t>
-      </w:r>
-      <w:proofErr w:type="spellStart"/>
-      <w:r>
-        <w:t>i.e</w:t>
-      </w:r>
-      <w:proofErr w:type="spellEnd"/>
-      <w:r>
-        <w:t xml:space="preserve">: reduce correlation of data, </w:t>
-      </w:r>
-      <w:proofErr w:type="spellStart"/>
-      <w:r>
-        <w:t>etc</w:t>
-      </w:r>
-      <w:proofErr w:type="spellEnd"/>
-      <w:r>
-        <w:t>)</w:t>
+        <w:t>ne to one transformations of the data WITHOUT LOSS, in order to make things easier during compression (i.e: reduce correlation of data, etc)</w:t>
       </w:r>
     </w:p>
     <w:p>
@@ -332,15 +255,7 @@
         <w:t xml:space="preserve"> (assigns a code to ea</w:t>
       </w:r>
       <w:r>
-        <w:t xml:space="preserve">ch of the symbol produced by the quantizer, and is lossless as well, but represents data more efficiently, think </w:t>
-      </w:r>
-      <w:proofErr w:type="spellStart"/>
-      <w:r>
-        <w:t>huffman</w:t>
-      </w:r>
-      <w:proofErr w:type="spellEnd"/>
-      <w:r>
-        <w:t xml:space="preserve"> encoding)</w:t>
+        <w:t>ch of the symbol produced by the quantizer, and is lossless as well, but represents data more efficiently, think huffman encoding)</w:t>
       </w:r>
     </w:p>
     <w:p>
@@ -390,83 +305,13 @@
         <w:rPr>
           <w:rFonts w:eastAsiaTheme="minorEastAsia"/>
         </w:rPr>
-        <w:t xml:space="preserve">Additionally, we can talk about </w:t>
-      </w:r>
-      <w:proofErr w:type="spellStart"/>
+        <w:t>Additionally, we can talk about colorspace compression, where we can go from RGB to YCbCr (Luminance Chrominance) Where the result is a Luma layer (essentially grayscale, and has most of the structure of the image) and the Chroma levels (</w:t>
+      </w:r>
       <w:r>
         <w:rPr>
           <w:rFonts w:eastAsiaTheme="minorEastAsia"/>
         </w:rPr>
-        <w:t>colorspace</w:t>
-      </w:r>
-      <w:proofErr w:type="spellEnd"/>
-      <w:r>
-        <w:rPr>
-          <w:rFonts w:eastAsiaTheme="minorEastAsia"/>
-        </w:rPr>
-        <w:t xml:space="preserve"> compression, where we can go from RGB to </w:t>
-      </w:r>
-      <w:proofErr w:type="spellStart"/>
-      <w:r>
-        <w:rPr>
-          <w:rFonts w:eastAsiaTheme="minorEastAsia"/>
-        </w:rPr>
-        <w:t>YCbCr</w:t>
-      </w:r>
-      <w:proofErr w:type="spellEnd"/>
-      <w:r>
-        <w:rPr>
-          <w:rFonts w:eastAsiaTheme="minorEastAsia"/>
-        </w:rPr>
-        <w:t xml:space="preserve"> (Luminance Chrominance) Where the result is a </w:t>
-      </w:r>
-      <w:proofErr w:type="spellStart"/>
-      <w:r>
-        <w:rPr>
-          <w:rFonts w:eastAsiaTheme="minorEastAsia"/>
-        </w:rPr>
-        <w:t>Luma</w:t>
-      </w:r>
-      <w:proofErr w:type="spellEnd"/>
-      <w:r>
-        <w:rPr>
-          <w:rFonts w:eastAsiaTheme="minorEastAsia"/>
-        </w:rPr>
-        <w:t xml:space="preserve"> layer (essentially grayscale, and has most of the structure of the image) and the Chroma levels (</w:t>
-      </w:r>
-      <w:r>
-        <w:rPr>
-          <w:rFonts w:eastAsiaTheme="minorEastAsia"/>
-        </w:rPr>
-        <w:t xml:space="preserve">Cr and </w:t>
-      </w:r>
-      <w:proofErr w:type="spellStart"/>
-      <w:r>
-        <w:rPr>
-          <w:rFonts w:eastAsiaTheme="minorEastAsia"/>
-        </w:rPr>
-        <w:t>Cb</w:t>
-      </w:r>
-      <w:proofErr w:type="spellEnd"/>
-      <w:r>
-        <w:rPr>
-          <w:rFonts w:eastAsiaTheme="minorEastAsia"/>
-        </w:rPr>
-        <w:t xml:space="preserve">) and these contain the color information. We can subsample these, and take the </w:t>
-      </w:r>
-      <w:proofErr w:type="spellStart"/>
-      <w:r>
-        <w:rPr>
-          <w:rFonts w:eastAsiaTheme="minorEastAsia"/>
-        </w:rPr>
-        <w:t>luma</w:t>
-      </w:r>
-      <w:proofErr w:type="spellEnd"/>
-      <w:r>
-        <w:rPr>
-          <w:rFonts w:eastAsiaTheme="minorEastAsia"/>
-        </w:rPr>
-        <w:t xml:space="preserve"> for every pixel, but the chroma can be taken on a </w:t>
+        <w:t xml:space="preserve">Cr and Cb) and these contain the color information. We can subsample these, and take the luma for every pixel, but the chroma can be taken on a </w:t>
       </w:r>
       <m:oMath>
         <m:r>
@@ -636,15 +481,7 @@
     </w:p>
     <w:p>
       <w:r>
-        <w:t xml:space="preserve">We can consider different levels of Data-driven models: ranging from simple SVM (linear models) -&gt; simple NN -&gt; Deep net or Convolutional NN. For instance, a simple SVM linear model would be useful to solve the issue we had previously where when the </w:t>
-      </w:r>
-      <w:proofErr w:type="spellStart"/>
-      <w:r>
-        <w:t>Qfactors</w:t>
-      </w:r>
-      <w:proofErr w:type="spellEnd"/>
-      <w:r>
-        <w:t xml:space="preserve"> were similar, that it would be difficult to find good separation. With good training data, we could perform good separation even on those cases.</w:t>
+        <w:t>We can consider different levels of Data-driven models: ranging from simple SVM (linear models) -&gt; simple NN -&gt; Deep net or Convolutional NN. For instance, a simple SVM linear model would be useful to solve the issue we had previously where when the Qfactors were similar, that it would be difficult to find good separation. With good training data, we could perform good separation even on those cases.</w:t>
       </w:r>
     </w:p>
     <w:p>
@@ -682,20 +519,74 @@
     </w:p>
     <w:p>
       <w:r>
-        <w:t>+ works well in good conditions for extremely hard to separate cases (</w:t>
-      </w:r>
-      <w:proofErr w:type="spellStart"/>
-      <w:r>
-        <w:t>ie</w:t>
-      </w:r>
-      <w:proofErr w:type="spellEnd"/>
-      <w:r>
-        <w:t>: QF1 = QF2)</w:t>
+        <w:t>+ works well in good conditions for extremely hard to separate cases (ie: QF1 = QF2)</w:t>
+      </w:r>
+    </w:p>
+    <w:p/>
+    <w:p/>
+    <w:p>
+      <w:pPr>
+        <w:pStyle w:val="Heading3"/>
+      </w:pPr>
+      <w:r>
+        <w:t>12 Mar 2020 (Steganography)</w:t>
+      </w:r>
+    </w:p>
+    <w:p/>
+    <w:p>
+      <w:pPr>
+        <w:pStyle w:val="Heading4"/>
+      </w:pPr>
+      <w:r>
+        <w:t>We define Steganography classically as the task of data hiding</w:t>
+      </w:r>
+    </w:p>
+    <w:p>
+      <w:r>
+        <w:t>Similar to privacy class. There are different separations within steganography, such as linguistic steganography (which we can think about as “double speak”) but we’re more concerned with technical steganography, that is, hiding data or information within plain, covers.</w:t>
+      </w:r>
+    </w:p>
+    <w:p>
+      <w:pPr>
+        <w:pStyle w:val="Heading4"/>
+      </w:pPr>
+      <w:r>
+        <w:t>We deal with invisibility (statistical and perceptual) and capacity</w:t>
+      </w:r>
+    </w:p>
+    <w:p>
+      <w:r>
+        <w:t>These are the tradeoffs in steganography, as we are limited physically by an upper bound in capacity, and we are also limited by perceptual invisibility (perceived by the human). However, we are also concerned with statistical or stochastic invisibility, which is whether or not machine learning techniques can perceive the presence of hidden data. This consideration is very new and highly important to the field.</w:t>
+      </w:r>
+    </w:p>
+    <w:p>
+      <w:pPr>
+        <w:pStyle w:val="Heading4"/>
+      </w:pPr>
+      <w:r>
+        <w:t>There are multiple ways to hide info via covers</w:t>
+      </w:r>
+    </w:p>
+    <w:p>
+      <w:r>
+        <w:t>We can cover via selection, synthesis, or modification. The first two are less useful to us, and modification is kind of the majority of the depth of the field, so it is our focus. We are aiming at first hiding information in the LSB of images.</w:t>
+      </w:r>
+    </w:p>
+    <w:p>
+      <w:pPr>
+        <w:pStyle w:val="Heading4"/>
+      </w:pPr>
+      <w:r>
+        <w:t>There are some historical aspects of stego</w:t>
+      </w:r>
+    </w:p>
+    <w:p>
+      <w:r>
+        <w:t>which we can skip outlining here, check the paper notes if we’re interested.</w:t>
       </w:r>
       <w:bookmarkStart w:id="0" w:name="_GoBack"/>
       <w:bookmarkEnd w:id="0"/>
     </w:p>
-    <w:p/>
     <w:p/>
     <w:p/>
     <w:p/>
@@ -1331,7 +1222,7 @@
     <w:aliases w:val="Normal/Card"/>
     <w:uiPriority w:val="4"/>
     <w:qFormat/>
-    <w:rsid w:val="008E571E"/>
+    <w:rsid w:val="002E7B4A"/>
     <w:rPr>
       <w:rFonts w:ascii="Calibri" w:hAnsi="Calibri" w:cs="Calibri"/>
     </w:rPr>
@@ -1343,7 +1234,7 @@
     <w:next w:val="Normal"/>
     <w:link w:val="Heading1Char"/>
     <w:qFormat/>
-    <w:rsid w:val="008E571E"/>
+    <w:rsid w:val="002E7B4A"/>
     <w:pPr>
       <w:keepNext/>
       <w:keepLines/>
@@ -1374,7 +1265,7 @@
     <w:uiPriority w:val="1"/>
     <w:unhideWhenUsed/>
     <w:qFormat/>
-    <w:rsid w:val="008E571E"/>
+    <w:rsid w:val="002E7B4A"/>
     <w:pPr>
       <w:keepNext/>
       <w:keepLines/>
@@ -1400,7 +1291,7 @@
     <w:uiPriority w:val="2"/>
     <w:unhideWhenUsed/>
     <w:qFormat/>
-    <w:rsid w:val="008E571E"/>
+    <w:rsid w:val="002E7B4A"/>
     <w:pPr>
       <w:keepNext/>
       <w:keepLines/>
@@ -1426,7 +1317,7 @@
     <w:uiPriority w:val="3"/>
     <w:unhideWhenUsed/>
     <w:qFormat/>
-    <w:rsid w:val="008E571E"/>
+    <w:rsid w:val="002E7B4A"/>
     <w:pPr>
       <w:keepNext/>
       <w:keepLines/>
@@ -1445,7 +1336,7 @@
     <w:uiPriority w:val="1"/>
     <w:semiHidden/>
     <w:unhideWhenUsed/>
-    <w:rsid w:val="008E571E"/>
+    <w:rsid w:val="002E7B4A"/>
   </w:style>
   <w:style w:type="table" w:default="1" w:styleId="TableNormal">
     <w:name w:val="Normal Table"/>
@@ -1467,14 +1358,14 @@
     <w:uiPriority w:val="99"/>
     <w:semiHidden/>
     <w:unhideWhenUsed/>
-    <w:rsid w:val="008E571E"/>
+    <w:rsid w:val="002E7B4A"/>
   </w:style>
   <w:style w:type="character" w:customStyle="1" w:styleId="Heading1Char">
     <w:name w:val="Heading 1 Char"/>
     <w:aliases w:val="Pocket Char"/>
     <w:basedOn w:val="DefaultParagraphFont"/>
     <w:link w:val="Heading1"/>
-    <w:rsid w:val="008E571E"/>
+    <w:rsid w:val="002E7B4A"/>
     <w:rPr>
       <w:rFonts w:ascii="Calibri" w:eastAsiaTheme="majorEastAsia" w:hAnsi="Calibri" w:cstheme="majorBidi"/>
       <w:b/>
@@ -1488,7 +1379,7 @@
     <w:basedOn w:val="DefaultParagraphFont"/>
     <w:link w:val="Heading2"/>
     <w:uiPriority w:val="1"/>
-    <w:rsid w:val="008E571E"/>
+    <w:rsid w:val="002E7B4A"/>
     <w:rPr>
       <w:rFonts w:ascii="Calibri" w:eastAsiaTheme="majorEastAsia" w:hAnsi="Calibri" w:cstheme="majorBidi"/>
       <w:b/>
@@ -1503,7 +1394,7 @@
     <w:basedOn w:val="DefaultParagraphFont"/>
     <w:link w:val="Heading3"/>
     <w:uiPriority w:val="2"/>
-    <w:rsid w:val="008E571E"/>
+    <w:rsid w:val="002E7B4A"/>
     <w:rPr>
       <w:rFonts w:ascii="Calibri" w:eastAsiaTheme="majorEastAsia" w:hAnsi="Calibri" w:cstheme="majorBidi"/>
       <w:b/>
@@ -1518,7 +1409,7 @@
     <w:basedOn w:val="DefaultParagraphFont"/>
     <w:link w:val="Heading4"/>
     <w:uiPriority w:val="3"/>
-    <w:rsid w:val="008E571E"/>
+    <w:rsid w:val="002E7B4A"/>
     <w:rPr>
       <w:rFonts w:ascii="Calibri" w:eastAsiaTheme="majorEastAsia" w:hAnsi="Calibri" w:cstheme="majorBidi"/>
       <w:b/>
@@ -1531,7 +1422,7 @@
     <w:basedOn w:val="DefaultParagraphFont"/>
     <w:uiPriority w:val="7"/>
     <w:qFormat/>
-    <w:rsid w:val="008E571E"/>
+    <w:rsid w:val="002E7B4A"/>
     <w:rPr>
       <w:rFonts w:ascii="Calibri" w:hAnsi="Calibri" w:cs="Calibri"/>
       <w:b/>
@@ -1548,7 +1439,7 @@
     <w:basedOn w:val="DefaultParagraphFont"/>
     <w:uiPriority w:val="5"/>
     <w:qFormat/>
-    <w:rsid w:val="008E571E"/>
+    <w:rsid w:val="002E7B4A"/>
     <w:rPr>
       <w:b/>
       <w:bCs/>
@@ -1562,7 +1453,7 @@
     <w:basedOn w:val="DefaultParagraphFont"/>
     <w:uiPriority w:val="6"/>
     <w:qFormat/>
-    <w:rsid w:val="008E571E"/>
+    <w:rsid w:val="002E7B4A"/>
     <w:rPr>
       <w:b w:val="0"/>
       <w:sz w:val="22"/>
@@ -1575,7 +1466,7 @@
     <w:uiPriority w:val="99"/>
     <w:semiHidden/>
     <w:unhideWhenUsed/>
-    <w:rsid w:val="008E571E"/>
+    <w:rsid w:val="002E7B4A"/>
     <w:rPr>
       <w:color w:val="auto"/>
       <w:u w:val="none"/>
@@ -1587,7 +1478,7 @@
     <w:uiPriority w:val="99"/>
     <w:semiHidden/>
     <w:unhideWhenUsed/>
-    <w:rsid w:val="008E571E"/>
+    <w:rsid w:val="002E7B4A"/>
     <w:rPr>
       <w:color w:val="auto"/>
       <w:u w:val="none"/>
@@ -1872,7 +1763,7 @@
 </file>
 
 <file path=customXml/itemProps1.xml><?xml version="1.0" encoding="utf-8"?>
-<ds:datastoreItem xmlns:ds="http://schemas.openxmlformats.org/officeDocument/2006/customXml" ds:itemID="{8B66D835-5A2B-4FA6-81CC-66D9D392C947}">
+<ds:datastoreItem xmlns:ds="http://schemas.openxmlformats.org/officeDocument/2006/customXml" ds:itemID="{ADCB6FC6-D9EE-48F2-BE8B-DDDD6CF6959E}">
   <ds:schemaRefs>
     <ds:schemaRef ds:uri="http://schemas.openxmlformats.org/officeDocument/2006/bibliography"/>
   </ds:schemaRefs>

</xml_diff>